<commit_message>
update .md, .docx and .pdf of the summary
</commit_message>
<xml_diff>
--- a/projects/project_ntds_2019/Summary.docx
+++ b/projects/project_ntds_2019/Summary.docx
@@ -7,33 +7,35 @@
         <w:pStyle w:val="Heading1"/>
         <w:jc w:val="center"/>
       </w:pPr>
-      <w:bookmarkStart w:id="0" w:name="header-n408"/>
-      <w:r>
-        <w:t>Neighborhood of Actors, Who is the MVP among them?</w:t>
-      </w:r>
+      <w:bookmarkStart w:id="0" w:name="header-n215"/>
+      <w:r>
+        <w:t>Actors tour of data science "From popularity to rating"</w:t>
+      </w:r>
+      <w:bookmarkStart w:id="1" w:name="_GoBack"/>
       <w:bookmarkEnd w:id="0"/>
+      <w:bookmarkEnd w:id="1"/>
     </w:p>
     <w:p>
       <w:pPr>
         <w:pStyle w:val="Heading3"/>
         <w:jc w:val="both"/>
       </w:pPr>
-      <w:bookmarkStart w:id="1" w:name="header-n410"/>
+      <w:bookmarkStart w:id="2" w:name="header-n2"/>
       <w:r>
         <w:t>Team 8 - Network Tour of Data Science</w:t>
       </w:r>
-      <w:bookmarkEnd w:id="1"/>
+      <w:bookmarkEnd w:id="2"/>
     </w:p>
     <w:p>
       <w:pPr>
         <w:pStyle w:val="Heading3"/>
         <w:jc w:val="both"/>
       </w:pPr>
-      <w:bookmarkStart w:id="2" w:name="header-n411"/>
+      <w:bookmarkStart w:id="3" w:name="header-n3"/>
       <w:r>
         <w:t>1. Story</w:t>
       </w:r>
-      <w:bookmarkEnd w:id="2"/>
+      <w:bookmarkEnd w:id="3"/>
     </w:p>
     <w:p>
       <w:pPr>
@@ -83,7 +85,7 @@
         <w:t>We are bu</w:t>
       </w:r>
       <w:r>
-        <w:t>ilding a graph from the data and analyzing it with the following specialized tools: Pandas, Scikit-learn, Networkx, Matplotlib, Python louvain.</w:t>
+        <w:t xml:space="preserve">ilding a graph from the data and analyzing it with the following specialized tools: Pandas, Scikit-learn, Networkx, Matplotlib, Python louvain. </w:t>
       </w:r>
     </w:p>
     <w:p>
@@ -91,11 +93,11 @@
         <w:pStyle w:val="Heading3"/>
         <w:jc w:val="both"/>
       </w:pPr>
-      <w:bookmarkStart w:id="3" w:name="header-n416"/>
+      <w:bookmarkStart w:id="4" w:name="header-n8"/>
       <w:r>
         <w:t>2. Acquisition</w:t>
       </w:r>
-      <w:bookmarkEnd w:id="3"/>
+      <w:bookmarkEnd w:id="4"/>
     </w:p>
     <w:p>
       <w:pPr>
@@ -115,11 +117,11 @@
         </w:numPr>
         <w:jc w:val="both"/>
       </w:pPr>
-      <w:bookmarkStart w:id="4" w:name="header-n420"/>
+      <w:bookmarkStart w:id="5" w:name="header-n12"/>
       <w:r>
         <w:t>Description of the data</w:t>
       </w:r>
-      <w:bookmarkEnd w:id="4"/>
+      <w:bookmarkEnd w:id="5"/>
     </w:p>
     <w:p>
       <w:pPr>
@@ -172,7 +174,7 @@
         <w:t xml:space="preserve">cast: a column of json strings containing actor names, order (importance, the value is 0 for the main actor), </w:t>
       </w:r>
       <w:r>
-        <w:t>gender, id and character.</w:t>
+        <w:t xml:space="preserve">gender, id and character. </w:t>
       </w:r>
     </w:p>
     <w:p>
@@ -221,7 +223,7 @@
       </w:pPr>
       <w:r>
         <w:lastRenderedPageBreak/>
-        <w:t>homepage</w:t>
+        <w:t xml:space="preserve">homepage </w:t>
       </w:r>
     </w:p>
     <w:p>
@@ -233,7 +235,7 @@
         <w:jc w:val="both"/>
       </w:pPr>
       <w:r>
-        <w:t>movie_id</w:t>
+        <w:t xml:space="preserve">movie_id </w:t>
       </w:r>
     </w:p>
     <w:p>
@@ -440,11 +442,11 @@
         </w:numPr>
         <w:jc w:val="both"/>
       </w:pPr>
-      <w:bookmarkStart w:id="5" w:name="header-n473"/>
+      <w:bookmarkStart w:id="6" w:name="header-n65"/>
       <w:r>
         <w:t>Creation of the graph</w:t>
       </w:r>
-      <w:bookmarkEnd w:id="5"/>
+      <w:bookmarkEnd w:id="6"/>
     </w:p>
     <w:p>
       <w:pPr>
@@ -666,7 +668,7 @@
         <w:jc w:val="both"/>
       </w:pPr>
       <w:r>
-        <w:t>runtime: sum</w:t>
+        <w:t xml:space="preserve">runtime: sum </w:t>
       </w:r>
     </w:p>
     <w:p>
@@ -714,7 +716,7 @@
         <w:jc w:val="both"/>
       </w:pPr>
       <w:r>
-        <w:t>vote_average: mean</w:t>
+        <w:t xml:space="preserve">vote_average: mean </w:t>
       </w:r>
     </w:p>
     <w:p>
@@ -738,12 +740,15 @@
         <w:jc w:val="both"/>
       </w:pPr>
       <w:r>
-        <w:t xml:space="preserve">We defined the "affinity" (weights) between two actors by the following formula: </w:t>
-      </w:r>
-    </w:p>
-    <w:p>
-      <w:pPr>
-        <w:ind w:left="1200"/>
+        <w:t>We defined the "affinity" (weights) between two actors by the following formula:</w:t>
+      </w:r>
+    </w:p>
+    <w:p>
+      <w:pPr>
+        <w:numPr>
+          <w:ilvl w:val="1"/>
+          <w:numId w:val="1"/>
+        </w:numPr>
         <w:jc w:val="both"/>
       </w:pPr>
       <m:oMath>
@@ -1107,6 +1112,104 @@
                 </m:r>
               </m:sub>
             </m:sSub>
+            <m:r>
+              <w:rPr>
+                <w:rFonts w:ascii="Cambria Math" w:hAnsi="Cambria Math"/>
+              </w:rPr>
+              <m:t>+0.1|</m:t>
+            </m:r>
+            <m:r>
+              <w:rPr>
+                <w:rFonts w:ascii="Cambria Math" w:hAnsi="Cambria Math"/>
+              </w:rPr>
+              <m:t>prod</m:t>
+            </m:r>
+            <m:r>
+              <w:rPr>
+                <w:rFonts w:ascii="Cambria Math" w:hAnsi="Cambria Math"/>
+              </w:rPr>
+              <m:t>_</m:t>
+            </m:r>
+            <m:r>
+              <w:rPr>
+                <w:rFonts w:ascii="Cambria Math" w:hAnsi="Cambria Math"/>
+              </w:rPr>
+              <m:t>companie</m:t>
+            </m:r>
+            <m:sSub>
+              <m:sSubPr>
+                <m:ctrlPr>
+                  <w:rPr>
+                    <w:rFonts w:ascii="Cambria Math" w:hAnsi="Cambria Math"/>
+                  </w:rPr>
+                </m:ctrlPr>
+              </m:sSubPr>
+              <m:e>
+                <m:r>
+                  <w:rPr>
+                    <w:rFonts w:ascii="Cambria Math" w:hAnsi="Cambria Math"/>
+                  </w:rPr>
+                  <m:t>s</m:t>
+                </m:r>
+              </m:e>
+              <m:sub>
+                <m:r>
+                  <w:rPr>
+                    <w:rFonts w:ascii="Cambria Math" w:hAnsi="Cambria Math"/>
+                  </w:rPr>
+                  <m:t>i</m:t>
+                </m:r>
+              </m:sub>
+            </m:sSub>
+            <m:r>
+              <w:rPr>
+                <w:rFonts w:ascii="Cambria Math" w:hAnsi="Cambria Math"/>
+              </w:rPr>
+              <m:t>∩</m:t>
+            </m:r>
+            <m:r>
+              <w:rPr>
+                <w:rFonts w:ascii="Cambria Math" w:hAnsi="Cambria Math"/>
+              </w:rPr>
+              <m:t>prod</m:t>
+            </m:r>
+            <m:r>
+              <w:rPr>
+                <w:rFonts w:ascii="Cambria Math" w:hAnsi="Cambria Math"/>
+              </w:rPr>
+              <m:t>_</m:t>
+            </m:r>
+            <m:r>
+              <w:rPr>
+                <w:rFonts w:ascii="Cambria Math" w:hAnsi="Cambria Math"/>
+              </w:rPr>
+              <m:t>companie</m:t>
+            </m:r>
+            <m:sSub>
+              <m:sSubPr>
+                <m:ctrlPr>
+                  <w:rPr>
+                    <w:rFonts w:ascii="Cambria Math" w:hAnsi="Cambria Math"/>
+                  </w:rPr>
+                </m:ctrlPr>
+              </m:sSubPr>
+              <m:e>
+                <m:r>
+                  <w:rPr>
+                    <w:rFonts w:ascii="Cambria Math" w:hAnsi="Cambria Math"/>
+                  </w:rPr>
+                  <m:t>s</m:t>
+                </m:r>
+              </m:e>
+              <m:sub>
+                <m:r>
+                  <w:rPr>
+                    <w:rFonts w:ascii="Cambria Math" w:hAnsi="Cambria Math"/>
+                  </w:rPr>
+                  <m:t>j</m:t>
+                </m:r>
+              </m:sub>
+            </m:sSub>
           </m:num>
           <m:den>
             <m:r>
@@ -1211,13 +1314,7 @@
               <w:rPr>
                 <w:rFonts w:ascii="Cambria Math" w:hAnsi="Cambria Math"/>
               </w:rPr>
-              <m:t>|+0.3</m:t>
-            </m:r>
-            <m:r>
-              <w:rPr>
-                <w:rFonts w:ascii="Cambria Math" w:hAnsi="Cambria Math"/>
-              </w:rPr>
-              <m:t>|</m:t>
+              <m:t>|+0.3|</m:t>
             </m:r>
             <m:r>
               <w:rPr>
@@ -1424,6 +1521,104 @@
                     <w:rFonts w:ascii="Cambria Math" w:hAnsi="Cambria Math"/>
                   </w:rPr>
                   <m:t>e</m:t>
+                </m:r>
+              </m:e>
+              <m:sub>
+                <m:r>
+                  <w:rPr>
+                    <w:rFonts w:ascii="Cambria Math" w:hAnsi="Cambria Math"/>
+                  </w:rPr>
+                  <m:t>j</m:t>
+                </m:r>
+              </m:sub>
+            </m:sSub>
+            <m:r>
+              <w:rPr>
+                <w:rFonts w:ascii="Cambria Math" w:hAnsi="Cambria Math"/>
+              </w:rPr>
+              <m:t>+0.1|</m:t>
+            </m:r>
+            <m:r>
+              <w:rPr>
+                <w:rFonts w:ascii="Cambria Math" w:hAnsi="Cambria Math"/>
+              </w:rPr>
+              <m:t>prod</m:t>
+            </m:r>
+            <m:r>
+              <w:rPr>
+                <w:rFonts w:ascii="Cambria Math" w:hAnsi="Cambria Math"/>
+              </w:rPr>
+              <m:t>_</m:t>
+            </m:r>
+            <m:r>
+              <w:rPr>
+                <w:rFonts w:ascii="Cambria Math" w:hAnsi="Cambria Math"/>
+              </w:rPr>
+              <m:t>companie</m:t>
+            </m:r>
+            <m:sSub>
+              <m:sSubPr>
+                <m:ctrlPr>
+                  <w:rPr>
+                    <w:rFonts w:ascii="Cambria Math" w:hAnsi="Cambria Math"/>
+                  </w:rPr>
+                </m:ctrlPr>
+              </m:sSubPr>
+              <m:e>
+                <m:r>
+                  <w:rPr>
+                    <w:rFonts w:ascii="Cambria Math" w:hAnsi="Cambria Math"/>
+                  </w:rPr>
+                  <m:t>s</m:t>
+                </m:r>
+              </m:e>
+              <m:sub>
+                <m:r>
+                  <w:rPr>
+                    <w:rFonts w:ascii="Cambria Math" w:hAnsi="Cambria Math"/>
+                  </w:rPr>
+                  <m:t>i</m:t>
+                </m:r>
+              </m:sub>
+            </m:sSub>
+            <m:r>
+              <w:rPr>
+                <w:rFonts w:ascii="Cambria Math" w:hAnsi="Cambria Math"/>
+              </w:rPr>
+              <m:t>∩</m:t>
+            </m:r>
+            <m:r>
+              <w:rPr>
+                <w:rFonts w:ascii="Cambria Math" w:hAnsi="Cambria Math"/>
+              </w:rPr>
+              <m:t>prod</m:t>
+            </m:r>
+            <m:r>
+              <w:rPr>
+                <w:rFonts w:ascii="Cambria Math" w:hAnsi="Cambria Math"/>
+              </w:rPr>
+              <m:t>_</m:t>
+            </m:r>
+            <m:r>
+              <w:rPr>
+                <w:rFonts w:ascii="Cambria Math" w:hAnsi="Cambria Math"/>
+              </w:rPr>
+              <m:t>companie</m:t>
+            </m:r>
+            <m:sSub>
+              <m:sSubPr>
+                <m:ctrlPr>
+                  <w:rPr>
+                    <w:rFonts w:ascii="Cambria Math" w:hAnsi="Cambria Math"/>
+                  </w:rPr>
+                </m:ctrlPr>
+              </m:sSubPr>
+              <m:e>
+                <m:r>
+                  <w:rPr>
+                    <w:rFonts w:ascii="Cambria Math" w:hAnsi="Cambria Math"/>
+                  </w:rPr>
+                  <m:t>s</m:t>
                 </m:r>
               </m:e>
               <m:sub>
@@ -1438,9 +1633,6 @@
           </m:den>
         </m:f>
       </m:oMath>
-      <w:r>
-        <w:t xml:space="preserve"> </w:t>
-      </w:r>
     </w:p>
     <w:p>
       <w:pPr>
@@ -1451,13 +1643,120 @@
         <w:jc w:val="both"/>
       </w:pPr>
       <w:r>
-        <w:t xml:space="preserve">This means that actors that share most of their </w:t>
-      </w:r>
-      <w:r>
-        <w:t>cast, movies</w:t>
-      </w:r>
-      <w:r>
-        <w:t>, genres and production companies are strongly related.</w:t>
+        <w:t xml:space="preserve">In the previous formula </w:t>
+      </w:r>
+      <m:oMath>
+        <m:r>
+          <w:rPr>
+            <w:rFonts w:ascii="Cambria Math" w:hAnsi="Cambria Math"/>
+          </w:rPr>
+          <m:t>movie</m:t>
+        </m:r>
+        <m:r>
+          <w:rPr>
+            <w:rFonts w:ascii="Cambria Math" w:hAnsi="Cambria Math"/>
+          </w:rPr>
+          <m:t>_</m:t>
+        </m:r>
+        <m:r>
+          <w:rPr>
+            <w:rFonts w:ascii="Cambria Math" w:hAnsi="Cambria Math"/>
+          </w:rPr>
+          <m:t>id</m:t>
+        </m:r>
+        <m:r>
+          <w:rPr>
+            <w:rFonts w:ascii="Cambria Math" w:hAnsi="Cambria Math"/>
+          </w:rPr>
+          <m:t>, </m:t>
+        </m:r>
+        <m:r>
+          <w:rPr>
+            <w:rFonts w:ascii="Cambria Math" w:hAnsi="Cambria Math"/>
+          </w:rPr>
+          <m:t>cas</m:t>
+        </m:r>
+        <m:r>
+          <w:rPr>
+            <w:rFonts w:ascii="Cambria Math" w:hAnsi="Cambria Math"/>
+          </w:rPr>
+          <m:t>t</m:t>
+        </m:r>
+        <m:r>
+          <w:rPr>
+            <w:rFonts w:ascii="Cambria Math" w:hAnsi="Cambria Math"/>
+          </w:rPr>
+          <m:t>, </m:t>
+        </m:r>
+        <m:r>
+          <w:rPr>
+            <w:rFonts w:ascii="Cambria Math" w:hAnsi="Cambria Math"/>
+          </w:rPr>
+          <m:t>crew</m:t>
+        </m:r>
+        <m:r>
+          <w:rPr>
+            <w:rFonts w:ascii="Cambria Math" w:hAnsi="Cambria Math"/>
+          </w:rPr>
+          <m:t>, </m:t>
+        </m:r>
+        <m:r>
+          <w:rPr>
+            <w:rFonts w:ascii="Cambria Math" w:hAnsi="Cambria Math"/>
+          </w:rPr>
+          <m:t>genre</m:t>
+        </m:r>
+        <m:r>
+          <w:rPr>
+            <w:rFonts w:ascii="Cambria Math" w:hAnsi="Cambria Math"/>
+          </w:rPr>
+          <m:t> </m:t>
+        </m:r>
+        <m:r>
+          <w:rPr>
+            <w:rFonts w:ascii="Cambria Math" w:hAnsi="Cambria Math"/>
+          </w:rPr>
+          <m:t>and</m:t>
+        </m:r>
+        <m:r>
+          <w:rPr>
+            <w:rFonts w:ascii="Cambria Math" w:hAnsi="Cambria Math"/>
+          </w:rPr>
+          <m:t> </m:t>
+        </m:r>
+        <m:r>
+          <w:rPr>
+            <w:rFonts w:ascii="Cambria Math" w:hAnsi="Cambria Math"/>
+          </w:rPr>
+          <m:t>prod</m:t>
+        </m:r>
+        <m:r>
+          <w:rPr>
+            <w:rFonts w:ascii="Cambria Math" w:hAnsi="Cambria Math"/>
+          </w:rPr>
+          <m:t>_</m:t>
+        </m:r>
+        <m:r>
+          <w:rPr>
+            <w:rFonts w:ascii="Cambria Math" w:hAnsi="Cambria Math"/>
+          </w:rPr>
+          <m:t>companies</m:t>
+        </m:r>
+      </m:oMath>
+      <w:r>
+        <w:t xml:space="preserve"> , are sets created from the IMDB database.</w:t>
+      </w:r>
+    </w:p>
+    <w:p>
+      <w:pPr>
+        <w:numPr>
+          <w:ilvl w:val="1"/>
+          <w:numId w:val="4"/>
+        </w:numPr>
+        <w:jc w:val="both"/>
+      </w:pPr>
+      <w:r>
+        <w:t>This means that actors that share most of their cast,movies, genres and production companies are strongly related.</w:t>
       </w:r>
     </w:p>
     <w:p>
@@ -1465,11 +1764,12 @@
         <w:pStyle w:val="Heading3"/>
         <w:jc w:val="both"/>
       </w:pPr>
-      <w:bookmarkStart w:id="6" w:name="header-n472"/>
-      <w:r>
+      <w:bookmarkStart w:id="7" w:name="header-n64"/>
+      <w:r>
+        <w:lastRenderedPageBreak/>
         <w:t>3. Exploration</w:t>
       </w:r>
-      <w:bookmarkEnd w:id="6"/>
+      <w:bookmarkEnd w:id="7"/>
     </w:p>
     <w:p>
       <w:pPr>
@@ -1477,10 +1777,10 @@
         <w:jc w:val="both"/>
       </w:pPr>
       <w:r>
-        <w:t>The first exploration that we did show the fo</w:t>
-      </w:r>
-      <w:r>
-        <w:t>llowing:</w:t>
+        <w:t>The first exploration t</w:t>
+      </w:r>
+      <w:r>
+        <w:t>hat we did show the following:</w:t>
       </w:r>
     </w:p>
     <w:p>
@@ -1492,12 +1792,11 @@
         </w:numPr>
         <w:jc w:val="both"/>
       </w:pPr>
-      <w:bookmarkStart w:id="7" w:name="header-n526"/>
-      <w:r>
-        <w:lastRenderedPageBreak/>
+      <w:bookmarkStart w:id="8" w:name="header-n121"/>
+      <w:r>
         <w:t>Connected components:</w:t>
       </w:r>
-      <w:bookmarkEnd w:id="7"/>
+      <w:bookmarkEnd w:id="8"/>
     </w:p>
     <w:p>
       <w:pPr>
@@ -1520,11 +1819,11 @@
         </w:numPr>
         <w:jc w:val="both"/>
       </w:pPr>
-      <w:bookmarkStart w:id="8" w:name="header-n529"/>
+      <w:bookmarkStart w:id="9" w:name="header-n124"/>
       <w:r>
         <w:t>Sparsity of the graph:</w:t>
       </w:r>
-      <w:bookmarkEnd w:id="8"/>
+      <w:bookmarkEnd w:id="9"/>
     </w:p>
     <w:p>
       <w:pPr>
@@ -1540,7 +1839,7 @@
           <w:noProof/>
         </w:rPr>
         <w:drawing>
-          <wp:inline distT="0" distB="0" distL="0" distR="0" wp14:anchorId="4A480987" wp14:editId="48A262CC">
+          <wp:inline distT="0" distB="0" distL="0" distR="0" wp14:anchorId="44C51663" wp14:editId="57F8C016">
             <wp:extent cx="5334000" cy="3555999"/>
             <wp:effectExtent l="0" t="0" r="0" b="0"/>
             <wp:docPr id="1" name="Picture"/>
@@ -1601,11 +1900,11 @@
         </w:numPr>
         <w:jc w:val="both"/>
       </w:pPr>
-      <w:bookmarkStart w:id="9" w:name="header-n532"/>
+      <w:bookmarkStart w:id="10" w:name="header-n127"/>
       <w:r>
         <w:t>Diameter:</w:t>
       </w:r>
-      <w:bookmarkEnd w:id="9"/>
+      <w:bookmarkEnd w:id="10"/>
     </w:p>
     <w:p>
       <w:pPr>
@@ -1616,10 +1915,10 @@
         <w:jc w:val="both"/>
       </w:pPr>
       <w:r>
-        <w:t xml:space="preserve">4, meaning that any actor is 4 </w:t>
-      </w:r>
-      <w:r>
-        <w:t>steps away of knowing any other actor.</w:t>
+        <w:t>4, meanin</w:t>
+      </w:r>
+      <w:r>
+        <w:t>g that any actor is 4 steps away of knowing any other actor.</w:t>
       </w:r>
     </w:p>
     <w:p>
@@ -1631,12 +1930,12 @@
         </w:numPr>
         <w:jc w:val="both"/>
       </w:pPr>
-      <w:bookmarkStart w:id="10" w:name="header-n535"/>
+      <w:bookmarkStart w:id="11" w:name="header-n130"/>
       <w:r>
         <w:lastRenderedPageBreak/>
         <w:t>Degree distribution:</w:t>
       </w:r>
-      <w:bookmarkEnd w:id="10"/>
+      <w:bookmarkEnd w:id="11"/>
     </w:p>
     <w:p>
       <w:pPr>
@@ -1652,7 +1951,7 @@
           <w:noProof/>
         </w:rPr>
         <w:drawing>
-          <wp:inline distT="0" distB="0" distL="0" distR="0" wp14:anchorId="18B51563" wp14:editId="7602324E">
+          <wp:inline distT="0" distB="0" distL="0" distR="0" wp14:anchorId="7CEDE9F3" wp14:editId="4E3506F0">
             <wp:extent cx="5334000" cy="3555999"/>
             <wp:effectExtent l="0" t="0" r="0" b="0"/>
             <wp:docPr id="2" name="Picture"/>
@@ -1713,11 +2012,11 @@
         </w:numPr>
         <w:jc w:val="both"/>
       </w:pPr>
-      <w:bookmarkStart w:id="11" w:name="header-n538"/>
+      <w:bookmarkStart w:id="12" w:name="header-n133"/>
       <w:r>
         <w:t>Spectrum:</w:t>
       </w:r>
-      <w:bookmarkEnd w:id="11"/>
+      <w:bookmarkEnd w:id="12"/>
     </w:p>
     <w:p>
       <w:pPr>
@@ -1733,7 +2032,7 @@
           <w:noProof/>
         </w:rPr>
         <w:drawing>
-          <wp:inline distT="0" distB="0" distL="0" distR="0" wp14:anchorId="4D50D525" wp14:editId="310DBB31">
+          <wp:inline distT="0" distB="0" distL="0" distR="0" wp14:anchorId="6358022C" wp14:editId="42583BC9">
             <wp:extent cx="5334000" cy="3555999"/>
             <wp:effectExtent l="0" t="0" r="0" b="0"/>
             <wp:docPr id="3" name="Picture"/>
@@ -1794,12 +2093,12 @@
         </w:numPr>
         <w:jc w:val="both"/>
       </w:pPr>
-      <w:bookmarkStart w:id="12" w:name="header-n541"/>
+      <w:bookmarkStart w:id="13" w:name="header-n136"/>
       <w:r>
         <w:lastRenderedPageBreak/>
         <w:t>Type of graph:</w:t>
       </w:r>
-      <w:bookmarkEnd w:id="12"/>
+      <w:bookmarkEnd w:id="13"/>
     </w:p>
     <w:p>
       <w:pPr>
@@ -1810,10 +2109,10 @@
         <w:jc w:val="both"/>
       </w:pPr>
       <w:r>
-        <w:t>The network is a small world, to get this assumption a similar generated Erdős–Rényi network was created and network statistics like clustering coefficient and the m</w:t>
-      </w:r>
-      <w:r>
-        <w:t>ean shortest path were found for both. Mean shortest path is the same, however, clustering coefficient is different.</w:t>
+        <w:t xml:space="preserve">The network is a small world, to get this assumption a similar generated Erdős–Rényi network was created and network statistics like clustering coefficient and the mean shortest path were found for both. Mean shortest path is the same, however, clustering </w:t>
+      </w:r>
+      <w:r>
+        <w:t>coefficient is different.</w:t>
       </w:r>
       <w:r>
         <w:br/>
@@ -1829,11 +2128,11 @@
         </w:numPr>
         <w:jc w:val="both"/>
       </w:pPr>
-      <w:bookmarkStart w:id="13" w:name="header-n544"/>
+      <w:bookmarkStart w:id="14" w:name="header-n139"/>
       <w:r>
         <w:t>Properties of the nodes:</w:t>
       </w:r>
-      <w:bookmarkEnd w:id="13"/>
+      <w:bookmarkEnd w:id="14"/>
     </w:p>
     <w:p>
       <w:pPr>
@@ -1868,7 +2167,10 @@
         <w:jc w:val="both"/>
       </w:pPr>
       <w:r>
-        <w:t>Nodes with higher centrality:</w:t>
+        <w:t>Nodes with highe</w:t>
+      </w:r>
+      <w:r>
+        <w:t>r centrality:</w:t>
       </w:r>
     </w:p>
     <w:p>
@@ -1916,10 +2218,7 @@
         <w:jc w:val="both"/>
       </w:pPr>
       <w:r>
-        <w:t>Nicholas Rowe - 0.732487309644670</w:t>
-      </w:r>
-      <w:r>
-        <w:t>1</w:t>
+        <w:t>Nicholas Rowe - 0.7324873096446701</w:t>
       </w:r>
     </w:p>
     <w:p>
@@ -1967,7 +2266,10 @@
         <w:jc w:val="both"/>
       </w:pPr>
       <w:r>
-        <w:t>Caitlin Fitzgerald 0.003553299492385787</w:t>
+        <w:t>Cai</w:t>
+      </w:r>
+      <w:r>
+        <w:t>tlin Fitzgerald 0.003553299492385787</w:t>
       </w:r>
     </w:p>
     <w:p>
@@ -2015,10 +2317,7 @@
         <w:jc w:val="both"/>
       </w:pPr>
       <w:r>
-        <w:t>Hub Nodes</w:t>
-      </w:r>
-      <w:r>
-        <w:t xml:space="preserve"> (Just some actors, because number of hubs is 964):</w:t>
+        <w:t>Hub Nodes (Just some actors, because number of hubs is 964):</w:t>
       </w:r>
     </w:p>
     <w:p>
@@ -2151,11 +2450,11 @@
         </w:numPr>
         <w:jc w:val="both"/>
       </w:pPr>
-      <w:bookmarkStart w:id="14" w:name="header-n601"/>
+      <w:bookmarkStart w:id="15" w:name="header-n196"/>
       <w:r>
         <w:t>Analysis of the attributes:</w:t>
       </w:r>
-      <w:bookmarkEnd w:id="14"/>
+      <w:bookmarkEnd w:id="15"/>
     </w:p>
     <w:p>
       <w:pPr>
@@ -2166,15 +2465,15 @@
         </w:numPr>
         <w:jc w:val="both"/>
       </w:pPr>
-      <w:bookmarkStart w:id="15" w:name="header-n603"/>
+      <w:bookmarkStart w:id="16" w:name="header-n198"/>
       <w:r>
         <w:t xml:space="preserve">A visualization of the network: </w:t>
       </w:r>
-    </w:p>
-    <w:p>
-      <w:pPr>
-        <w:pStyle w:val="Heading4"/>
-        <w:ind w:left="480"/>
+      <w:bookmarkEnd w:id="16"/>
+    </w:p>
+    <w:p>
+      <w:pPr>
+        <w:pStyle w:val="CaptionedFigure"/>
         <w:jc w:val="both"/>
       </w:pPr>
       <w:r>
@@ -2182,10 +2481,10 @@
           <w:noProof/>
         </w:rPr>
         <w:drawing>
-          <wp:inline distT="0" distB="0" distL="0" distR="0" wp14:anchorId="76D31CF7" wp14:editId="1C0B2B97">
+          <wp:inline distT="0" distB="0" distL="0" distR="0" wp14:anchorId="4DFA53C7" wp14:editId="176CD741">
             <wp:extent cx="5334000" cy="1333500"/>
             <wp:effectExtent l="0" t="0" r="0" b="0"/>
-            <wp:docPr id="4" name="Picture" title="fig:"/>
+            <wp:docPr id="4" name="Picture"/>
             <wp:cNvGraphicFramePr/>
             <a:graphic xmlns:a="http://schemas.openxmlformats.org/drawingml/2006/main">
               <a:graphicData uri="http://schemas.openxmlformats.org/drawingml/2006/picture">
@@ -2223,14 +2522,10 @@
           </wp:inline>
         </w:drawing>
       </w:r>
-      <w:bookmarkEnd w:id="15"/>
-    </w:p>
-    <w:p>
-      <w:pPr>
-        <w:numPr>
-          <w:ilvl w:val="0"/>
-          <w:numId w:val="1"/>
-        </w:numPr>
+    </w:p>
+    <w:p>
+      <w:pPr>
+        <w:pStyle w:val="ImageCaption"/>
         <w:jc w:val="both"/>
       </w:pPr>
     </w:p>
@@ -2239,11 +2534,11 @@
         <w:pStyle w:val="Heading3"/>
         <w:jc w:val="both"/>
       </w:pPr>
-      <w:bookmarkStart w:id="16" w:name="header-n606"/>
-      <w:r>
-        <w:t>4. Exploitation</w:t>
-      </w:r>
-      <w:bookmarkEnd w:id="16"/>
+      <w:bookmarkStart w:id="17" w:name="header-n200"/>
+      <w:r>
+        <w:t xml:space="preserve">4. Exploitation </w:t>
+      </w:r>
+      <w:bookmarkEnd w:id="17"/>
     </w:p>
     <w:p>
       <w:pPr>
@@ -2255,7 +2550,7 @@
           <w:noProof/>
         </w:rPr>
         <w:drawing>
-          <wp:inline distT="0" distB="0" distL="0" distR="0" wp14:anchorId="7393FD12" wp14:editId="0F6084BE">
+          <wp:inline distT="0" distB="0" distL="0" distR="0" wp14:anchorId="458AA9E9" wp14:editId="73A52C8E">
             <wp:extent cx="5334000" cy="1333500"/>
             <wp:effectExtent l="0" t="0" r="0" b="0"/>
             <wp:docPr id="5" name="Picture"/>
@@ -2312,38 +2607,18 @@
         <w:jc w:val="both"/>
       </w:pPr>
       <w:r>
-        <w:t xml:space="preserve">We used Louvain's algorithm to find the communities of the graph, this algorithm is a bottom up approach to find communities based on the modularity of the nodes. The idea is to </w:t>
-      </w:r>
-      <w:r>
-        <w:t>use</w:t>
-      </w:r>
-      <w:r>
-        <w:t xml:space="preserve"> </w:t>
-      </w:r>
-      <w:r>
-        <w:t>these values</w:t>
-      </w:r>
-      <w:r>
-        <w:t xml:space="preserve"> a grou</w:t>
-      </w:r>
-      <w:r>
-        <w:t xml:space="preserve">nd-truth so that later we can train a Machine Learning model (Logistic Regression) so that we try to recreate </w:t>
-      </w:r>
-      <w:r>
-        <w:t>these results</w:t>
-      </w:r>
-      <w:r>
-        <w:t xml:space="preserve"> based on the features of the actors</w:t>
-      </w:r>
-      <w:bookmarkStart w:id="17" w:name="_GoBack"/>
-      <w:bookmarkEnd w:id="17"/>
+        <w:t>We used Louvain's algorithm to find the communities of the graph, this algorithm is a bottom up approach to find communities based on the modularity of the nodes. The idea is to use these values as a feature so that later we can train a Machine Learning mo</w:t>
+      </w:r>
+      <w:r>
+        <w:t>del to do a regression so that we can estimate the signal values of each actor (revenue, popularity, etc.)</w:t>
+      </w:r>
     </w:p>
     <w:p>
       <w:pPr>
         <w:pStyle w:val="Heading3"/>
         <w:jc w:val="both"/>
       </w:pPr>
-      <w:bookmarkStart w:id="18" w:name="header-n612"/>
+      <w:bookmarkStart w:id="18" w:name="header-n205"/>
       <w:r>
         <w:t>5. Next steps</w:t>
       </w:r>
@@ -2370,10 +2645,7 @@
         <w:jc w:val="both"/>
       </w:pPr>
       <w:r>
-        <w:t xml:space="preserve">Find </w:t>
-      </w:r>
-      <w:r>
-        <w:t>most representative actors of each community.</w:t>
+        <w:t>Find most representative actors of each community.</w:t>
       </w:r>
     </w:p>
     <w:p>
@@ -2385,7 +2657,10 @@
         <w:jc w:val="both"/>
       </w:pPr>
       <w:r>
-        <w:t>Create appropriate visualizations.</w:t>
+        <w:t xml:space="preserve">Create </w:t>
+      </w:r>
+      <w:r>
+        <w:t>appropriate visualizations.</w:t>
       </w:r>
     </w:p>
     <w:p>
@@ -2397,10 +2672,7 @@
         <w:jc w:val="both"/>
       </w:pPr>
       <w:r>
-        <w:t>Logistic Regression on the labeled data (louvain graph) to try to find the features that are the most relevant in the community formation and have a Machine Learning model abl</w:t>
-      </w:r>
-      <w:r>
-        <w:t>e to predict to which community an actor would belong.</w:t>
+        <w:t>Machine Learning model to do a regression with the communities labels (louvain graph) as a feature so that we can estimate the signal values of the actors(revenue, popularity, etc.).</w:t>
       </w:r>
     </w:p>
     <w:sectPr>
@@ -2461,7 +2733,7 @@
   <w:abstractNum w:abstractNumId="0" w15:restartNumberingAfterBreak="0">
     <w:nsid w:val="EA454B4C"/>
     <w:multiLevelType w:val="multilevel"/>
-    <w:tmpl w:val="A6DCCEF8"/>
+    <w:tmpl w:val="A8821C14"/>
     <w:lvl w:ilvl="0">
       <w:numFmt w:val="bullet"/>
       <w:lvlText w:val="•"/>
@@ -2565,7 +2837,7 @@
   <w:abstractNum w:abstractNumId="1" w15:restartNumberingAfterBreak="0">
     <w:nsid w:val="2C1AE401"/>
     <w:multiLevelType w:val="multilevel"/>
-    <w:tmpl w:val="3DE627F8"/>
+    <w:tmpl w:val="D0E8FB9E"/>
     <w:lvl w:ilvl="0">
       <w:numFmt w:val="bullet"/>
       <w:lvlText w:val=" "/>

</xml_diff>